<commit_message>
api cuaca saat ini
</commit_message>
<xml_diff>
--- a/doc/Revisi-Judul-TA-Sadira_Fathina-21076113_2[1].docx
+++ b/doc/Revisi-Judul-TA-Sadira_Fathina-21076113_2[1].docx
@@ -1616,8 +1616,6 @@
         </w:rPr>
         <w:t xml:space="preserve"> (done)</w:t>
       </w:r>
-      <w:bookmarkStart w:id="0" w:name="_GoBack"/>
-      <w:bookmarkEnd w:id="0"/>
     </w:p>
     <w:p>
       <w:pPr>
@@ -2087,7 +2085,6 @@
           <w:bCs/>
           <w:sz w:val="24"/>
           <w:szCs w:val="24"/>
-          <w:lang w:val="id-ID"/>
         </w:rPr>
       </w:pPr>
       <w:r>
@@ -2100,6 +2097,17 @@
         </w:rPr>
         <w:t>- maps lokasi</w:t>
       </w:r>
+      <w:r>
+        <w:rPr>
+          <w:rFonts w:ascii="Times New Roman" w:hAnsi="Times New Roman"/>
+          <w:bCs/>
+          <w:sz w:val="24"/>
+          <w:szCs w:val="24"/>
+        </w:rPr>
+        <w:t xml:space="preserve"> (ganti menjadi cuaca)</w:t>
+      </w:r>
+      <w:bookmarkStart w:id="0" w:name="_GoBack"/>
+      <w:bookmarkEnd w:id="0"/>
     </w:p>
     <w:p>
       <w:pPr>

</xml_diff>